<commit_message>
Agrego excepcion CeldaNoVisible en informe
</commit_message>
<xml_diff>
--- a/Informe.docx
+++ b/Informe.docx
@@ -633,17 +633,7 @@
           <w:sz w:val="24"/>
           <w:szCs w:val="24"/>
         </w:rPr>
-        <w:t xml:space="preserve">Fecha de </w:t>
-      </w:r>
-      <w:r>
-        <w:rPr>
-          <w:rFonts w:ascii="Verdana" w:eastAsia="Verdana" w:hAnsi="Verdana" w:cs="Verdana"/>
-          <w:b/>
-          <w:i/>
-          <w:sz w:val="24"/>
-          <w:szCs w:val="24"/>
-        </w:rPr>
-        <w:t>entrega final</w:t>
+        <w:t>Fecha de entrega final</w:t>
       </w:r>
       <w:r>
         <w:rPr>
@@ -765,18 +755,7 @@
           <w:szCs w:val="24"/>
         </w:rPr>
         <w:tab/>
-        <w:t>3*</w:t>
-      </w:r>
-      <w:proofErr w:type="gramStart"/>
-      <w:r>
-        <w:rPr>
-          <w:rFonts w:ascii="Verdana" w:eastAsia="Verdana" w:hAnsi="Verdana" w:cs="Verdana"/>
-          <w:sz w:val="24"/>
-          <w:szCs w:val="24"/>
-        </w:rPr>
-        <w:t>pi ?</w:t>
-      </w:r>
-      <w:proofErr w:type="gramEnd"/>
+      </w:r>
     </w:p>
     <w:p>
       <w:pPr>
@@ -898,13 +877,7 @@
         <w:rPr>
           <w:sz w:val="24"/>
         </w:rPr>
-        <w:t xml:space="preserve">Los recursos se sustraen del jugador apenas comienza la construcción o </w:t>
-      </w:r>
-      <w:r>
-        <w:rPr>
-          <w:sz w:val="24"/>
-        </w:rPr>
-        <w:t>entrenamiento.</w:t>
+        <w:t>Los recursos se sustraen del jugador apenas comienza la construcción o entrenamiento.</w:t>
       </w:r>
     </w:p>
     <w:p>
@@ -1004,13 +977,7 @@
         <w:rPr>
           <w:sz w:val="24"/>
         </w:rPr>
-        <w:t>Un juga</w:t>
-      </w:r>
-      <w:r>
-        <w:rPr>
-          <w:sz w:val="24"/>
-        </w:rPr>
-        <w:t xml:space="preserve">dor gana si destruye todos los edificios </w:t>
+        <w:t xml:space="preserve">Un jugador gana si destruye todos los edificios </w:t>
       </w:r>
       <w:proofErr w:type="spellStart"/>
       <w:r>
@@ -1117,14 +1084,7 @@
           <w:color w:val="00000A"/>
           <w:sz w:val="24"/>
         </w:rPr>
-        <w:t xml:space="preserve">Juego: Contiene ambos jugadores, se encarga de manejar el </w:t>
-      </w:r>
-      <w:r>
-        <w:rPr>
-          <w:color w:val="00000A"/>
-          <w:sz w:val="24"/>
-        </w:rPr>
-        <w:t>sistema de turnos.</w:t>
+        <w:t>Juego: Contiene ambos jugadores, se encarga de manejar el sistema de turnos.</w:t>
       </w:r>
     </w:p>
     <w:p>
@@ -1179,14 +1139,7 @@
           <w:color w:val="00000A"/>
           <w:sz w:val="24"/>
         </w:rPr>
-        <w:t>: Modela el mapa real de juego, Se genera al instanciarlo. Almacena e informa sobre los terre</w:t>
-      </w:r>
-      <w:r>
-        <w:rPr>
-          <w:color w:val="00000A"/>
-          <w:sz w:val="24"/>
-        </w:rPr>
-        <w:t>nos y ocupantes de cada una de sus celdas.</w:t>
+        <w:t>: Modela el mapa real de juego, Se genera al instanciarlo. Almacena e informa sobre los terrenos y ocupantes de cada una de sus celdas.</w:t>
       </w:r>
     </w:p>
     <w:p>
@@ -1235,14 +1188,7 @@
           <w:color w:val="00000A"/>
           <w:sz w:val="24"/>
         </w:rPr>
-        <w:t>Recurso: Ocupante que define que puede ser reemplazad</w:t>
-      </w:r>
-      <w:r>
-        <w:rPr>
-          <w:color w:val="00000A"/>
-          <w:sz w:val="24"/>
-        </w:rPr>
-        <w:t>o por otros ocupantes que puedan ocupar al recurso.</w:t>
+        <w:t>Recurso: Ocupante que define que puede ser reemplazado por otros ocupantes que puedan ocupar al recurso.</w:t>
       </w:r>
     </w:p>
     <w:p>
@@ -1336,14 +1282,7 @@
           <w:color w:val="00000A"/>
           <w:sz w:val="24"/>
         </w:rPr>
-        <w:t>Edificio</w:t>
-      </w:r>
-      <w:r>
-        <w:rPr>
-          <w:color w:val="00000A"/>
-          <w:sz w:val="24"/>
-        </w:rPr>
-        <w:t xml:space="preserve">: </w:t>
+        <w:t xml:space="preserve">Edificio: </w:t>
       </w:r>
       <w:proofErr w:type="spellStart"/>
       <w:r>
@@ -1417,14 +1356,7 @@
           <w:color w:val="00000A"/>
           <w:sz w:val="24"/>
         </w:rPr>
-        <w:t>: Se encarga de los aspectos de la vida (Máximo, actual, escudo, reg</w:t>
-      </w:r>
-      <w:r>
-        <w:rPr>
-          <w:color w:val="00000A"/>
-          <w:sz w:val="24"/>
-        </w:rPr>
-        <w:t xml:space="preserve">enerar, recibir daño). Usa </w:t>
+        <w:t xml:space="preserve">: Se encarga de los aspectos de la vida (Máximo, actual, escudo, regenerar, recibir daño). Usa </w:t>
       </w:r>
       <w:proofErr w:type="spellStart"/>
       <w:r>
@@ -1552,14 +1484,7 @@
           <w:color w:val="00000A"/>
           <w:sz w:val="24"/>
         </w:rPr>
-        <w:t xml:space="preserve">: Se encarga de la energía y las </w:t>
-      </w:r>
-      <w:r>
-        <w:rPr>
-          <w:color w:val="00000A"/>
-          <w:sz w:val="24"/>
-        </w:rPr>
-        <w:t xml:space="preserve">magias de las unidades. Usa </w:t>
+        <w:t xml:space="preserve">: Se encarga de la energía y las magias de las unidades. Usa </w:t>
       </w:r>
       <w:proofErr w:type="spellStart"/>
       <w:r>
@@ -1677,14 +1602,7 @@
           <w:color w:val="00000A"/>
           <w:sz w:val="24"/>
         </w:rPr>
-        <w:t xml:space="preserve">Estado: </w:t>
-      </w:r>
-      <w:r>
-        <w:rPr>
-          <w:color w:val="00000A"/>
-          <w:sz w:val="24"/>
-        </w:rPr>
-        <w:t>Una acción que se ejecute a lo largo de varios turnos. Cada edificio tiene alguno, de acuerdo a su función.</w:t>
+        <w:t>Estado: Una acción que se ejecute a lo largo de varios turnos. Cada edificio tiene alguno, de acuerdo a su función.</w:t>
       </w:r>
     </w:p>
     <w:p>
@@ -1718,14 +1636,7 @@
           <w:color w:val="00000A"/>
           <w:sz w:val="24"/>
         </w:rPr>
-        <w:t>At</w:t>
-      </w:r>
-      <w:r>
-        <w:rPr>
-          <w:color w:val="00000A"/>
-          <w:sz w:val="24"/>
-        </w:rPr>
-        <w:t>ributosMarine</w:t>
+        <w:t>AtributosMarine</w:t>
       </w:r>
       <w:proofErr w:type="spellEnd"/>
       <w:r>
@@ -1751,14 +1662,7 @@
           <w:color w:val="00000A"/>
           <w:sz w:val="24"/>
         </w:rPr>
-        <w:t>Cada jugador tiene su instancia de los atributos que le corresponden según la raza. Si se aplica alguna tecnología, la actualización debe reali</w:t>
-      </w:r>
-      <w:r>
-        <w:rPr>
-          <w:color w:val="00000A"/>
-          <w:sz w:val="24"/>
-        </w:rPr>
-        <w:t>zarse en estos atributos y el cambio se reflejará inmediatamente en todas las unidades o edificios de ese jugador.</w:t>
+        <w:t>Cada jugador tiene su instancia de los atributos que le corresponden según la raza. Si se aplica alguna tecnología, la actualización debe realizarse en estos atributos y el cambio se reflejará inmediatamente en todas las unidades o edificios de ese jugador.</w:t>
       </w:r>
     </w:p>
     <w:p>
@@ -2236,14 +2140,7 @@
           <w:sz w:val="28"/>
           <w:szCs w:val="28"/>
         </w:rPr>
-        <w:t>Diagra</w:t>
-      </w:r>
-      <w:r>
-        <w:rPr>
-          <w:sz w:val="28"/>
-          <w:szCs w:val="28"/>
-        </w:rPr>
-        <w:t>mas de secuencia</w:t>
+        <w:t>Diagramas de secuencia</w:t>
       </w:r>
     </w:p>
     <w:p>
@@ -2410,8 +2307,6 @@
         <w:spacing w:after="120" w:line="240" w:lineRule="auto"/>
         <w:jc w:val="both"/>
       </w:pPr>
-      <w:bookmarkStart w:id="9" w:name="_GoBack"/>
-      <w:bookmarkEnd w:id="9"/>
     </w:p>
     <w:p>
       <w:pPr>
@@ -2441,8 +2336,8 @@
         <w:spacing w:before="360" w:after="80"/>
         <w:jc w:val="center"/>
       </w:pPr>
-      <w:bookmarkStart w:id="10" w:name="h.urrvy14wky6v"/>
-      <w:bookmarkEnd w:id="10"/>
+      <w:bookmarkStart w:id="9" w:name="h.urrvy14wky6v"/>
+      <w:bookmarkEnd w:id="9"/>
       <w:r>
         <w:rPr>
           <w:noProof/>
@@ -2525,9 +2420,96 @@
         <w:spacing w:after="120" w:line="240" w:lineRule="auto"/>
         <w:jc w:val="both"/>
       </w:pPr>
-      <w:bookmarkStart w:id="11" w:name="h.rnbouaam6oso"/>
+      <w:bookmarkStart w:id="10" w:name="h.rnbouaam6oso"/>
+      <w:bookmarkEnd w:id="10"/>
+    </w:p>
+    <w:p>
+      <w:proofErr w:type="spellStart"/>
+      <w:r>
+        <w:rPr>
+          <w:b/>
+          <w:bCs/>
+        </w:rPr>
+        <w:t>AccionesPorTurnoInsuficientes</w:t>
+      </w:r>
+      <w:proofErr w:type="spellEnd"/>
+      <w:r>
+        <w:t xml:space="preserve">: Se lanza cuando se desea ejecutar acciones que requieran de </w:t>
+      </w:r>
+      <w:r>
+        <w:t>más</w:t>
+      </w:r>
+      <w:r>
+        <w:t xml:space="preserve"> “acciones por turno”, como por ejemplo movimientos y ataques. Se atrapa en la interfaz para dar </w:t>
+      </w:r>
+      <w:r>
+        <w:t>más</w:t>
+      </w:r>
+      <w:r>
+        <w:t xml:space="preserve"> información.</w:t>
+      </w:r>
+    </w:p>
+    <w:p/>
+    <w:p>
+      <w:proofErr w:type="spellStart"/>
+      <w:r>
+        <w:rPr>
+          <w:b/>
+          <w:bCs/>
+        </w:rPr>
+        <w:t>CapacidadAlmacenamientoInsuficiente</w:t>
+      </w:r>
+      <w:proofErr w:type="spellEnd"/>
+      <w:r>
+        <w:rPr>
+          <w:b/>
+          <w:bCs/>
+        </w:rPr>
+        <w:t xml:space="preserve">: </w:t>
+      </w:r>
+      <w:r>
+        <w:t xml:space="preserve">Se lanza cuando se quiere almacenar a una unidad en un transporte pero el costo de transportar excede la capacidad del transporte. Se atrapa en la interfaz para dar </w:t>
+      </w:r>
+      <w:r>
+        <w:t>más</w:t>
+      </w:r>
+      <w:r>
+        <w:t xml:space="preserve"> información.</w:t>
+      </w:r>
+    </w:p>
+    <w:p/>
+    <w:p>
+      <w:pPr>
+        <w:rPr>
+          <w:bCs/>
+        </w:rPr>
+      </w:pPr>
+      <w:proofErr w:type="spellStart"/>
+      <w:r>
+        <w:rPr>
+          <w:b/>
+          <w:bCs/>
+        </w:rPr>
+        <w:t>CeldaNoVisible</w:t>
+      </w:r>
+      <w:proofErr w:type="spellEnd"/>
+      <w:r>
+        <w:rPr>
+          <w:b/>
+          <w:bCs/>
+        </w:rPr>
+        <w:t xml:space="preserve">: </w:t>
+      </w:r>
+      <w:r>
+        <w:rPr>
+          <w:bCs/>
+        </w:rPr>
+        <w:t>Se lanza cuando se quiere colocar un ocupante en una posición no visible del mapa del jugador. En una ejecución normal del juego esto no debería ocurrir.</w:t>
+      </w:r>
+      <w:bookmarkStart w:id="11" w:name="_GoBack"/>
       <w:bookmarkEnd w:id="11"/>
     </w:p>
+    <w:p/>
     <w:p>
       <w:proofErr w:type="spellStart"/>
       <w:r>
@@ -2535,26 +2517,82 @@
           <w:b/>
           <w:bCs/>
         </w:rPr>
-        <w:t>AccionesPorTurnoInsuficientes</w:t>
+        <w:t>EnergiaInsuficiente</w:t>
       </w:r>
       <w:proofErr w:type="spellEnd"/>
       <w:r>
-        <w:t xml:space="preserve">: Se lanza cuando se desea ejecutar acciones que requieran de </w:t>
+        <w:rPr>
+          <w:b/>
+          <w:bCs/>
+        </w:rPr>
+        <w:t xml:space="preserve">: </w:t>
+      </w:r>
+      <w:r>
+        <w:t xml:space="preserve">Se lanza cuando no hay suficiente energía para ejecutar una magia. Se atrapa en la interfaz para dar </w:t>
       </w:r>
       <w:r>
         <w:t>más</w:t>
       </w:r>
       <w:r>
-        <w:t xml:space="preserve"> “acciones por turno”, como por ejemplo movimientos y ataques. Se atrapa en la interfaz para dar </w:t>
+        <w:t xml:space="preserve"> información.</w:t>
+      </w:r>
+    </w:p>
+    <w:p/>
+    <w:p>
+      <w:proofErr w:type="spellStart"/>
+      <w:r>
+        <w:rPr>
+          <w:b/>
+          <w:bCs/>
+        </w:rPr>
+        <w:t>EstadoFinalizado</w:t>
+      </w:r>
+      <w:proofErr w:type="spellEnd"/>
+      <w:r>
+        <w:rPr>
+          <w:b/>
+          <w:bCs/>
+        </w:rPr>
+        <w:t xml:space="preserve">: </w:t>
+      </w:r>
+      <w:r>
+        <w:t xml:space="preserve">Se lanza cuando un Estado informa a su portador que ha finalizado. Se atrapa en el </w:t>
+      </w:r>
+      <w:proofErr w:type="spellStart"/>
+      <w:r>
+        <w:t>ObjetoVivo</w:t>
+      </w:r>
+      <w:proofErr w:type="spellEnd"/>
+      <w:r>
+        <w:t xml:space="preserve"> donde se remueve de su lista de Estados y se le llama el método “desactivar”.</w:t>
+      </w:r>
+    </w:p>
+    <w:p/>
+    <w:p>
+      <w:proofErr w:type="spellStart"/>
+      <w:r>
+        <w:rPr>
+          <w:b/>
+          <w:bCs/>
+        </w:rPr>
+        <w:t>FueraDelRangoPermitido</w:t>
+      </w:r>
+      <w:proofErr w:type="spellEnd"/>
+      <w:r>
+        <w:rPr>
+          <w:b/>
+          <w:bCs/>
+        </w:rPr>
+        <w:t xml:space="preserve">: </w:t>
+      </w:r>
+      <w:r>
+        <w:t xml:space="preserve">Se lanza cuando se desea ejecutar acciones que estén limitadas por un rango y no se cumpla con el mismo. Se atrapa en la interfaz para dar </w:t>
       </w:r>
       <w:r>
         <w:t>más</w:t>
       </w:r>
       <w:r>
-        <w:t xml:space="preserve"> </w:t>
-      </w:r>
-      <w:r>
-        <w:t>información.</w:t>
+        <w:t xml:space="preserve"> información.</w:t>
       </w:r>
     </w:p>
     <w:p/>
@@ -2565,7 +2603,7 @@
           <w:b/>
           <w:bCs/>
         </w:rPr>
-        <w:t>CapacidadAlmacenamientoInsuficiente</w:t>
+        <w:t>GasVespenoInsuficiente</w:t>
       </w:r>
       <w:proofErr w:type="spellEnd"/>
       <w:r>
@@ -2573,10 +2611,42 @@
           <w:b/>
           <w:bCs/>
         </w:rPr>
+        <w:t xml:space="preserve"> / </w:t>
+      </w:r>
+      <w:proofErr w:type="spellStart"/>
+      <w:r>
+        <w:rPr>
+          <w:b/>
+          <w:bCs/>
+        </w:rPr>
+        <w:t>MineralInsuficiente</w:t>
+      </w:r>
+      <w:proofErr w:type="spellEnd"/>
+      <w:r>
+        <w:rPr>
+          <w:b/>
+          <w:bCs/>
+        </w:rPr>
+        <w:t xml:space="preserve"> / </w:t>
+      </w:r>
+      <w:proofErr w:type="spellStart"/>
+      <w:r>
+        <w:rPr>
+          <w:b/>
+          <w:bCs/>
+        </w:rPr>
+        <w:t>SuministroInsuficiente</w:t>
+      </w:r>
+      <w:proofErr w:type="spellEnd"/>
+      <w:r>
+        <w:rPr>
+          <w:b/>
+          <w:bCs/>
+        </w:rPr>
         <w:t xml:space="preserve">: </w:t>
       </w:r>
       <w:r>
-        <w:t xml:space="preserve">Se lanza cuando se quiere almacenar a una unidad en un transporte pero el costo de transportar excede la capacidad del transporte. Se atrapa en la interfaz para dar </w:t>
+        <w:t xml:space="preserve">Se lanza cuando el Jugador no tiene suficiente recurso para llevar a cabo una “compra” de edificio o unidad. Se atrapa en la interfaz para dar </w:t>
       </w:r>
       <w:r>
         <w:t>más</w:t>
@@ -2587,19 +2657,41 @@
     </w:p>
     <w:p/>
     <w:p>
-      <w:pPr>
+      <w:proofErr w:type="spellStart"/>
+      <w:r>
         <w:rPr>
           <w:b/>
           <w:bCs/>
         </w:rPr>
-      </w:pPr>
+        <w:t>MovimientoInvalido</w:t>
+      </w:r>
+      <w:proofErr w:type="spellEnd"/>
+      <w:r>
+        <w:rPr>
+          <w:b/>
+          <w:bCs/>
+        </w:rPr>
+        <w:t xml:space="preserve">: </w:t>
+      </w:r>
+      <w:r>
+        <w:t xml:space="preserve">Se lanza cuando una Unidad trata de moverse de forma errónea. Se atrapa en la interfaz para dar </w:t>
+      </w:r>
+      <w:r>
+        <w:t>más</w:t>
+      </w:r>
+      <w:r>
+        <w:t xml:space="preserve"> información.</w:t>
+      </w:r>
+    </w:p>
+    <w:p/>
+    <w:p>
       <w:proofErr w:type="spellStart"/>
       <w:r>
         <w:rPr>
           <w:b/>
           <w:bCs/>
         </w:rPr>
-        <w:t>CeldaNoVisible</w:t>
+        <w:t>NoEsUnAliado</w:t>
       </w:r>
       <w:proofErr w:type="spellEnd"/>
       <w:r>
@@ -2609,15 +2701,133 @@
         </w:rPr>
         <w:t xml:space="preserve">: </w:t>
       </w:r>
+      <w:r>
+        <w:t xml:space="preserve">Se lanza cuando se desea ejecutar una acción que solamente debe influir sobre unidades aliadas, como por ejemplo la magia “Alucinación”. Se atrapa en la interfaz para dar </w:t>
+      </w:r>
       <w:proofErr w:type="gramStart"/>
       <w:r>
+        <w:t>mas</w:t>
+      </w:r>
+      <w:proofErr w:type="gramEnd"/>
+      <w:r>
+        <w:t xml:space="preserve"> información.</w:t>
+      </w:r>
+    </w:p>
+    <w:p/>
+    <w:p>
+      <w:proofErr w:type="spellStart"/>
+      <w:r>
         <w:rPr>
           <w:b/>
           <w:bCs/>
         </w:rPr>
-        <w:t>?</w:t>
+        <w:t>NoEsUnEnemigo</w:t>
+      </w:r>
+      <w:proofErr w:type="spellEnd"/>
+      <w:r>
+        <w:rPr>
+          <w:b/>
+          <w:bCs/>
+        </w:rPr>
+        <w:t xml:space="preserve">: </w:t>
+      </w:r>
+      <w:r>
+        <w:t xml:space="preserve">Se lanza cuando se desea ejecutar una acción que solamente debe influir sobre unidades enemigas, como por ejemplo un ataque común. Se atrapa en la interfaz para dar </w:t>
+      </w:r>
+      <w:r>
+        <w:t>más</w:t>
+      </w:r>
+      <w:r>
+        <w:t xml:space="preserve"> información.</w:t>
+      </w:r>
+    </w:p>
+    <w:p/>
+    <w:p>
+      <w:proofErr w:type="spellStart"/>
+      <w:r>
+        <w:rPr>
+          <w:b/>
+          <w:bCs/>
+        </w:rPr>
+        <w:t>NombreInvalido</w:t>
+      </w:r>
+      <w:proofErr w:type="spellEnd"/>
+      <w:r>
+        <w:rPr>
+          <w:b/>
+          <w:bCs/>
+        </w:rPr>
+        <w:t xml:space="preserve">: </w:t>
+      </w:r>
+      <w:r>
+        <w:t>Usado para la validación del nombre del jugador, se lanza en la creación de las opciones de juego.</w:t>
+      </w:r>
+    </w:p>
+    <w:p/>
+    <w:p>
+      <w:proofErr w:type="spellStart"/>
+      <w:r>
+        <w:rPr>
+          <w:b/>
+          <w:bCs/>
+        </w:rPr>
+        <w:t>OrdenConstruccionViolado</w:t>
+      </w:r>
+      <w:proofErr w:type="spellEnd"/>
+      <w:r>
+        <w:rPr>
+          <w:b/>
+          <w:bCs/>
+        </w:rPr>
+        <w:t xml:space="preserve">: </w:t>
+      </w:r>
+      <w:r>
+        <w:t xml:space="preserve">Se lanza cuando se trata de construir un edificio que necesita tener otros edificios construidos con anterioridad. Se atrapa en la interfaz para dar </w:t>
+      </w:r>
+      <w:r>
+        <w:t>más</w:t>
+      </w:r>
+      <w:r>
+        <w:t xml:space="preserve"> información.</w:t>
+      </w:r>
+    </w:p>
+    <w:p/>
+    <w:p>
+      <w:proofErr w:type="spellStart"/>
+      <w:r>
+        <w:rPr>
+          <w:b/>
+          <w:bCs/>
+        </w:rPr>
+        <w:t>PosicionOcupada</w:t>
+      </w:r>
+      <w:proofErr w:type="spellEnd"/>
+      <w:r>
+        <w:rPr>
+          <w:b/>
+          <w:bCs/>
+        </w:rPr>
+        <w:t xml:space="preserve">: </w:t>
+      </w:r>
+      <w:r>
+        <w:t xml:space="preserve">Se lanza cuando un Ocupante quiere posicionarse sobre otro Ocupante que no permite ser reemplazado, como por ejemplo </w:t>
+      </w:r>
+      <w:proofErr w:type="spellStart"/>
+      <w:r>
+        <w:t>ObjetoVivo</w:t>
+      </w:r>
+      <w:proofErr w:type="spellEnd"/>
+      <w:r>
+        <w:t xml:space="preserve">. Se atrapa en la interfaz para dar </w:t>
+      </w:r>
+      <w:proofErr w:type="gramStart"/>
+      <w:r>
+        <w:t>mas</w:t>
       </w:r>
       <w:proofErr w:type="gramEnd"/>
+      <w:r>
+        <w:t xml:space="preserve"> información.</w:t>
+      </w:r>
     </w:p>
     <w:p/>
     <w:p>
@@ -2627,14 +2837,35 @@
           <w:b/>
           <w:bCs/>
         </w:rPr>
-        <w:t>Ene</w:t>
-      </w:r>
+        <w:t>RecursoAusente</w:t>
+      </w:r>
+      <w:proofErr w:type="spellEnd"/>
       <w:r>
         <w:rPr>
           <w:b/>
           <w:bCs/>
         </w:rPr>
-        <w:t>rgiaInsuficiente</w:t>
+        <w:t xml:space="preserve">: </w:t>
+      </w:r>
+      <w:r>
+        <w:t xml:space="preserve">Se lanza cuando un Ocupante, que necesita posicionarse sobre un recurso, trata de posicionarse en una posición sin recurso, como por ejemplo un Edificio recolector. Se atrapa en la interfaz para dar </w:t>
+      </w:r>
+      <w:r>
+        <w:t>más</w:t>
+      </w:r>
+      <w:r>
+        <w:t xml:space="preserve"> información.</w:t>
+      </w:r>
+    </w:p>
+    <w:p/>
+    <w:p>
+      <w:proofErr w:type="spellStart"/>
+      <w:r>
+        <w:rPr>
+          <w:b/>
+          <w:bCs/>
+        </w:rPr>
+        <w:t>RecursoPresente</w:t>
       </w:r>
       <w:proofErr w:type="spellEnd"/>
       <w:r>
@@ -2645,7 +2876,72 @@
         <w:t xml:space="preserve">: </w:t>
       </w:r>
       <w:r>
-        <w:t xml:space="preserve">Se lanza cuando no hay suficiente energía para ejecutar una magia. Se atrapa en la interfaz para dar </w:t>
+        <w:t xml:space="preserve">Se lanza cuando un Ocupante quiere posicionarse sobre un Recurso y el mismo no lo tiene permitido, como por ejemplo cualquier Unidad. Se atrapa en la interfaz para dar </w:t>
+      </w:r>
+      <w:proofErr w:type="gramStart"/>
+      <w:r>
+        <w:t>mas</w:t>
+      </w:r>
+      <w:proofErr w:type="gramEnd"/>
+      <w:r>
+        <w:t xml:space="preserve"> información.</w:t>
+      </w:r>
+    </w:p>
+    <w:p/>
+    <w:p>
+      <w:proofErr w:type="spellStart"/>
+      <w:r>
+        <w:rPr>
+          <w:b/>
+          <w:bCs/>
+        </w:rPr>
+        <w:t>TerrenoInadecuado</w:t>
+      </w:r>
+      <w:proofErr w:type="spellEnd"/>
+      <w:r>
+        <w:rPr>
+          <w:b/>
+          <w:bCs/>
+        </w:rPr>
+        <w:t xml:space="preserve">: </w:t>
+      </w:r>
+      <w:r>
+        <w:t xml:space="preserve">Se lanza cuando un Ocupante desea posicionarse sobre un Terreno que no tiene permitido, como por ejemplo Edificios en Terreno Espacio. Se atrapa en la interfaz para dar </w:t>
+      </w:r>
+      <w:proofErr w:type="gramStart"/>
+      <w:r>
+        <w:t>mas</w:t>
+      </w:r>
+      <w:proofErr w:type="gramEnd"/>
+      <w:r>
+        <w:t xml:space="preserve"> información.</w:t>
+      </w:r>
+    </w:p>
+    <w:p/>
+    <w:p>
+      <w:proofErr w:type="spellStart"/>
+      <w:r>
+        <w:rPr>
+          <w:b/>
+          <w:bCs/>
+        </w:rPr>
+        <w:t>UnidadNoEsAlmacenable</w:t>
+      </w:r>
+      <w:proofErr w:type="spellEnd"/>
+      <w:r>
+        <w:rPr>
+          <w:b/>
+          <w:bCs/>
+        </w:rPr>
+        <w:t xml:space="preserve">: </w:t>
+      </w:r>
+      <w:bookmarkStart w:id="12" w:name="__DdeLink__840_1800494110"/>
+      <w:r>
+        <w:t xml:space="preserve">Se lanza cuando un transporte trata de almacenar a una Unidad que no puede ser almacenada. </w:t>
+      </w:r>
+      <w:bookmarkEnd w:id="12"/>
+      <w:r>
+        <w:t xml:space="preserve">Se atrapa en la interfaz para dar </w:t>
       </w:r>
       <w:r>
         <w:t>más</w:t>
@@ -2662,7 +2958,7 @@
           <w:b/>
           <w:bCs/>
         </w:rPr>
-        <w:t>EstadoFinalizado</w:t>
+        <w:t>UnidadYaAlmacenada</w:t>
       </w:r>
       <w:proofErr w:type="spellEnd"/>
       <w:r>
@@ -2673,508 +2969,53 @@
         <w:t xml:space="preserve">: </w:t>
       </w:r>
       <w:r>
-        <w:t xml:space="preserve">Se lanza cuando un Estado informa a su portador que ha finalizado. Se atrapa en el </w:t>
-      </w:r>
+        <w:t xml:space="preserve">Se lanza cuando un transporte trata de almacenar a una Unidad que ya esta almacenada en ese mismo transporte. Se atrapa en la interfaz para dar </w:t>
+      </w:r>
+      <w:proofErr w:type="gramStart"/>
+      <w:r>
+        <w:t>mas</w:t>
+      </w:r>
+      <w:proofErr w:type="gramEnd"/>
+      <w:r>
+        <w:t xml:space="preserve"> información.</w:t>
+      </w:r>
+    </w:p>
+    <w:p/>
+    <w:p>
       <w:proofErr w:type="spellStart"/>
       <w:r>
+        <w:rPr>
+          <w:b/>
+          <w:bCs/>
+        </w:rPr>
+        <w:t>VidaEnCero</w:t>
+      </w:r>
+      <w:proofErr w:type="spellEnd"/>
+      <w:r>
+        <w:rPr>
+          <w:b/>
+          <w:bCs/>
+        </w:rPr>
+        <w:t xml:space="preserve">: </w:t>
+      </w:r>
+      <w:r>
+        <w:t xml:space="preserve">Se lanza cuando la vida de un </w:t>
+      </w:r>
+      <w:proofErr w:type="spellStart"/>
+      <w:r>
         <w:t>ObjetoVivo</w:t>
       </w:r>
       <w:proofErr w:type="spellEnd"/>
       <w:r>
-        <w:t xml:space="preserve"> donde s</w:t>
-      </w:r>
-      <w:r>
-        <w:t>e remueve de su lista de Estados y se le llama el método “desactivar”.</w:t>
-      </w:r>
-    </w:p>
-    <w:p/>
-    <w:p>
+        <w:t xml:space="preserve"> llega a cero. Lanzado por el componente de Vida, el </w:t>
+      </w:r>
       <w:proofErr w:type="spellStart"/>
       <w:r>
-        <w:rPr>
-          <w:b/>
-          <w:bCs/>
-        </w:rPr>
-        <w:t>FueraDelRangoPermitido</w:t>
+        <w:t>ObjetoVivo</w:t>
       </w:r>
       <w:proofErr w:type="spellEnd"/>
       <w:r>
-        <w:rPr>
-          <w:b/>
-          <w:bCs/>
-        </w:rPr>
-        <w:t xml:space="preserve">: </w:t>
-      </w:r>
-      <w:r>
-        <w:t xml:space="preserve">Se lanza cuando se desea ejecutar acciones que estén limitadas por un rango y no se cumpla con el mismo. Se atrapa en la interfaz para dar </w:t>
-      </w:r>
-      <w:r>
-        <w:t>más</w:t>
-      </w:r>
-      <w:r>
-        <w:t xml:space="preserve"> información.</w:t>
-      </w:r>
-    </w:p>
-    <w:p/>
-    <w:p>
-      <w:proofErr w:type="spellStart"/>
-      <w:r>
-        <w:rPr>
-          <w:b/>
-          <w:bCs/>
-        </w:rPr>
-        <w:t>Gas</w:t>
-      </w:r>
-      <w:r>
-        <w:rPr>
-          <w:b/>
-          <w:bCs/>
-        </w:rPr>
-        <w:t>VespenoInsuficiente</w:t>
-      </w:r>
-      <w:proofErr w:type="spellEnd"/>
-      <w:r>
-        <w:rPr>
-          <w:b/>
-          <w:bCs/>
-        </w:rPr>
-        <w:t xml:space="preserve"> / </w:t>
-      </w:r>
-      <w:proofErr w:type="spellStart"/>
-      <w:r>
-        <w:rPr>
-          <w:b/>
-          <w:bCs/>
-        </w:rPr>
-        <w:t>MineralInsuficiente</w:t>
-      </w:r>
-      <w:proofErr w:type="spellEnd"/>
-      <w:r>
-        <w:rPr>
-          <w:b/>
-          <w:bCs/>
-        </w:rPr>
-        <w:t xml:space="preserve"> / </w:t>
-      </w:r>
-      <w:proofErr w:type="spellStart"/>
-      <w:r>
-        <w:rPr>
-          <w:b/>
-          <w:bCs/>
-        </w:rPr>
-        <w:t>SuministroInsuficiente</w:t>
-      </w:r>
-      <w:proofErr w:type="spellEnd"/>
-      <w:r>
-        <w:rPr>
-          <w:b/>
-          <w:bCs/>
-        </w:rPr>
-        <w:t xml:space="preserve">: </w:t>
-      </w:r>
-      <w:r>
-        <w:t xml:space="preserve">Se lanza cuando el Jugador no tiene suficiente recurso para llevar a cabo una “compra” de edificio o unidad. Se atrapa en la interfaz para dar </w:t>
-      </w:r>
-      <w:r>
-        <w:t>más</w:t>
-      </w:r>
-      <w:r>
-        <w:t xml:space="preserve"> información.</w:t>
-      </w:r>
-    </w:p>
-    <w:p/>
-    <w:p>
-      <w:proofErr w:type="spellStart"/>
-      <w:r>
-        <w:rPr>
-          <w:b/>
-          <w:bCs/>
-        </w:rPr>
-        <w:t>MovimientoInvalido</w:t>
-      </w:r>
-      <w:proofErr w:type="spellEnd"/>
-      <w:r>
-        <w:rPr>
-          <w:b/>
-          <w:bCs/>
-        </w:rPr>
-        <w:t xml:space="preserve">: </w:t>
-      </w:r>
-      <w:r>
-        <w:t>Se lanz</w:t>
-      </w:r>
-      <w:r>
-        <w:t xml:space="preserve">a cuando una Unidad trata de moverse de forma errónea. Se atrapa en la interfaz para dar </w:t>
-      </w:r>
-      <w:r>
-        <w:t>más</w:t>
-      </w:r>
-      <w:r>
-        <w:t xml:space="preserve"> información.</w:t>
-      </w:r>
-    </w:p>
-    <w:p/>
-    <w:p>
-      <w:proofErr w:type="spellStart"/>
-      <w:r>
-        <w:rPr>
-          <w:b/>
-          <w:bCs/>
-        </w:rPr>
-        <w:lastRenderedPageBreak/>
-        <w:t>NoEsUnAliado</w:t>
-      </w:r>
-      <w:proofErr w:type="spellEnd"/>
-      <w:r>
-        <w:rPr>
-          <w:b/>
-          <w:bCs/>
-        </w:rPr>
-        <w:t xml:space="preserve">: </w:t>
-      </w:r>
-      <w:r>
-        <w:t>Se lanza cuando se desea ejecutar una acción que solamente debe influir sobre unidades aliadas, como por ejemplo la magia “Alucinación”</w:t>
-      </w:r>
-      <w:r>
-        <w:t xml:space="preserve">. Se atrapa en la interfaz para dar </w:t>
-      </w:r>
-      <w:proofErr w:type="gramStart"/>
-      <w:r>
-        <w:t>mas</w:t>
-      </w:r>
-      <w:proofErr w:type="gramEnd"/>
-      <w:r>
-        <w:t xml:space="preserve"> información.</w:t>
-      </w:r>
-    </w:p>
-    <w:p/>
-    <w:p>
-      <w:proofErr w:type="spellStart"/>
-      <w:r>
-        <w:rPr>
-          <w:b/>
-          <w:bCs/>
-        </w:rPr>
-        <w:t>NoEsUnEnemigo</w:t>
-      </w:r>
-      <w:proofErr w:type="spellEnd"/>
-      <w:r>
-        <w:rPr>
-          <w:b/>
-          <w:bCs/>
-        </w:rPr>
-        <w:t xml:space="preserve">: </w:t>
-      </w:r>
-      <w:r>
-        <w:t xml:space="preserve">Se lanza cuando se desea ejecutar una acción que solamente debe influir sobre unidades enemigas, como por ejemplo un ataque común. Se atrapa en la interfaz para dar </w:t>
-      </w:r>
-      <w:r>
-        <w:t>más</w:t>
-      </w:r>
-      <w:r>
-        <w:t xml:space="preserve"> información.</w:t>
-      </w:r>
-    </w:p>
-    <w:p/>
-    <w:p>
-      <w:proofErr w:type="spellStart"/>
-      <w:r>
-        <w:rPr>
-          <w:b/>
-          <w:bCs/>
-        </w:rPr>
-        <w:t>Nomb</w:t>
-      </w:r>
-      <w:r>
-        <w:rPr>
-          <w:b/>
-          <w:bCs/>
-        </w:rPr>
-        <w:t>reInvalido</w:t>
-      </w:r>
-      <w:proofErr w:type="spellEnd"/>
-      <w:r>
-        <w:rPr>
-          <w:b/>
-          <w:bCs/>
-        </w:rPr>
-        <w:t xml:space="preserve">: </w:t>
-      </w:r>
-      <w:r>
-        <w:t>Usado para la validación del nombre del jugador, se lanza en la creación de las opciones de juego.</w:t>
-      </w:r>
-    </w:p>
-    <w:p/>
-    <w:p>
-      <w:proofErr w:type="spellStart"/>
-      <w:r>
-        <w:rPr>
-          <w:b/>
-          <w:bCs/>
-        </w:rPr>
-        <w:t>OrdenConstruccionViolado</w:t>
-      </w:r>
-      <w:proofErr w:type="spellEnd"/>
-      <w:r>
-        <w:rPr>
-          <w:b/>
-          <w:bCs/>
-        </w:rPr>
-        <w:t xml:space="preserve">: </w:t>
-      </w:r>
-      <w:r>
-        <w:t xml:space="preserve">Se lanza cuando se trata de construir un edificio que necesita tener otros edificios construidos con anterioridad. Se atrapa en la interfaz para dar </w:t>
-      </w:r>
-      <w:r>
-        <w:t>más</w:t>
-      </w:r>
-      <w:r>
-        <w:t xml:space="preserve"> información.</w:t>
-      </w:r>
-    </w:p>
-    <w:p/>
-    <w:p>
-      <w:proofErr w:type="spellStart"/>
-      <w:r>
-        <w:rPr>
-          <w:b/>
-          <w:bCs/>
-        </w:rPr>
-        <w:t>PosicionOcupada</w:t>
-      </w:r>
-      <w:proofErr w:type="spellEnd"/>
-      <w:r>
-        <w:rPr>
-          <w:b/>
-          <w:bCs/>
-        </w:rPr>
-        <w:t xml:space="preserve">: </w:t>
-      </w:r>
-      <w:r>
-        <w:t>Se lanza cuando un Ocupante qui</w:t>
-      </w:r>
-      <w:r>
-        <w:t xml:space="preserve">ere posicionarse sobre otro Ocupante que no permite ser reemplazado, como por ejemplo </w:t>
-      </w:r>
-      <w:proofErr w:type="spellStart"/>
-      <w:r>
-        <w:t>ObjetoVivo</w:t>
-      </w:r>
-      <w:proofErr w:type="spellEnd"/>
-      <w:r>
-        <w:t xml:space="preserve">. Se atrapa en la interfaz para dar </w:t>
-      </w:r>
-      <w:proofErr w:type="gramStart"/>
-      <w:r>
-        <w:t>mas</w:t>
-      </w:r>
-      <w:proofErr w:type="gramEnd"/>
-      <w:r>
-        <w:t xml:space="preserve"> información.</w:t>
-      </w:r>
-    </w:p>
-    <w:p/>
-    <w:p>
-      <w:proofErr w:type="spellStart"/>
-      <w:r>
-        <w:rPr>
-          <w:b/>
-          <w:bCs/>
-        </w:rPr>
-        <w:t>RecursoAusente</w:t>
-      </w:r>
-      <w:proofErr w:type="spellEnd"/>
-      <w:r>
-        <w:rPr>
-          <w:b/>
-          <w:bCs/>
-        </w:rPr>
-        <w:t xml:space="preserve">: </w:t>
-      </w:r>
-      <w:r>
-        <w:t>Se lanza cuando un Ocupante, que necesita posicionarse sobre un recurso, trata de posicion</w:t>
-      </w:r>
-      <w:r>
-        <w:t xml:space="preserve">arse en una posición sin recurso, como por ejemplo un Edificio recolector. Se atrapa en la interfaz para dar </w:t>
-      </w:r>
-      <w:r>
-        <w:t>más</w:t>
-      </w:r>
-      <w:r>
-        <w:t xml:space="preserve"> información.</w:t>
-      </w:r>
-    </w:p>
-    <w:p/>
-    <w:p>
-      <w:proofErr w:type="spellStart"/>
-      <w:r>
-        <w:rPr>
-          <w:b/>
-          <w:bCs/>
-        </w:rPr>
-        <w:t>RecursoPresente</w:t>
-      </w:r>
-      <w:proofErr w:type="spellEnd"/>
-      <w:r>
-        <w:rPr>
-          <w:b/>
-          <w:bCs/>
-        </w:rPr>
-        <w:t xml:space="preserve">: </w:t>
-      </w:r>
-      <w:r>
-        <w:t xml:space="preserve">Se lanza cuando un Ocupante quiere posicionarse sobre un Recurso y el mismo no lo tiene permitido, como por </w:t>
-      </w:r>
-      <w:r>
-        <w:t xml:space="preserve">ejemplo cualquier Unidad. Se atrapa en la interfaz para dar </w:t>
-      </w:r>
-      <w:proofErr w:type="gramStart"/>
-      <w:r>
-        <w:t>mas</w:t>
-      </w:r>
-      <w:proofErr w:type="gramEnd"/>
-      <w:r>
-        <w:t xml:space="preserve"> información.</w:t>
-      </w:r>
-    </w:p>
-    <w:p/>
-    <w:p>
-      <w:proofErr w:type="spellStart"/>
-      <w:r>
-        <w:rPr>
-          <w:b/>
-          <w:bCs/>
-        </w:rPr>
-        <w:t>TerrenoInadecuado</w:t>
-      </w:r>
-      <w:proofErr w:type="spellEnd"/>
-      <w:r>
-        <w:rPr>
-          <w:b/>
-          <w:bCs/>
-        </w:rPr>
-        <w:t xml:space="preserve">: </w:t>
-      </w:r>
-      <w:r>
-        <w:t>Se lanza cuando un Ocupante desea posicionarse sobre un Terreno que no tiene permitido, como por ejemplo Edificios en Terreno Espacio. Se atrapa en la interfaz</w:t>
-      </w:r>
-      <w:r>
-        <w:t xml:space="preserve"> para dar </w:t>
-      </w:r>
-      <w:proofErr w:type="gramStart"/>
-      <w:r>
-        <w:t>mas</w:t>
-      </w:r>
-      <w:proofErr w:type="gramEnd"/>
-      <w:r>
-        <w:t xml:space="preserve"> información.</w:t>
-      </w:r>
-    </w:p>
-    <w:p/>
-    <w:p>
-      <w:proofErr w:type="spellStart"/>
-      <w:r>
-        <w:rPr>
-          <w:b/>
-          <w:bCs/>
-        </w:rPr>
-        <w:t>UnidadNoEsAlmacenable</w:t>
-      </w:r>
-      <w:proofErr w:type="spellEnd"/>
-      <w:r>
-        <w:rPr>
-          <w:b/>
-          <w:bCs/>
-        </w:rPr>
-        <w:t xml:space="preserve">: </w:t>
-      </w:r>
-      <w:bookmarkStart w:id="12" w:name="__DdeLink__840_1800494110"/>
-      <w:r>
-        <w:t xml:space="preserve">Se lanza cuando un transporte trata de almacenar a una Unidad que no puede ser almacenada. </w:t>
-      </w:r>
-      <w:bookmarkEnd w:id="12"/>
-      <w:r>
-        <w:t xml:space="preserve">Se atrapa en la interfaz para dar </w:t>
-      </w:r>
-      <w:r>
-        <w:t>más</w:t>
-      </w:r>
-      <w:r>
-        <w:t xml:space="preserve"> información.</w:t>
-      </w:r>
-    </w:p>
-    <w:p/>
-    <w:p>
-      <w:proofErr w:type="spellStart"/>
-      <w:r>
-        <w:rPr>
-          <w:b/>
-          <w:bCs/>
-        </w:rPr>
-        <w:t>UnidadYaAlmacenada</w:t>
-      </w:r>
-      <w:proofErr w:type="spellEnd"/>
-      <w:r>
-        <w:rPr>
-          <w:b/>
-          <w:bCs/>
-        </w:rPr>
-        <w:t xml:space="preserve">: </w:t>
-      </w:r>
-      <w:r>
-        <w:t>Se lanza cuando un transporte trata de alm</w:t>
-      </w:r>
-      <w:r>
-        <w:t xml:space="preserve">acenar a una Unidad que ya esta almacenada en ese mismo transporte. Se atrapa en la interfaz para dar </w:t>
-      </w:r>
-      <w:proofErr w:type="gramStart"/>
-      <w:r>
-        <w:t>mas</w:t>
-      </w:r>
-      <w:proofErr w:type="gramEnd"/>
-      <w:r>
-        <w:t xml:space="preserve"> información.</w:t>
-      </w:r>
-    </w:p>
-    <w:p/>
-    <w:p>
-      <w:proofErr w:type="spellStart"/>
-      <w:r>
-        <w:rPr>
-          <w:b/>
-          <w:bCs/>
-        </w:rPr>
-        <w:t>VidaEnCero</w:t>
-      </w:r>
-      <w:proofErr w:type="spellEnd"/>
-      <w:r>
-        <w:rPr>
-          <w:b/>
-          <w:bCs/>
-        </w:rPr>
-        <w:t xml:space="preserve">: </w:t>
-      </w:r>
-      <w:r>
-        <w:t xml:space="preserve">Se lanza cuando la vida de un </w:t>
-      </w:r>
-      <w:proofErr w:type="spellStart"/>
-      <w:r>
-        <w:t>ObjetoVivo</w:t>
-      </w:r>
-      <w:proofErr w:type="spellEnd"/>
-      <w:r>
-        <w:t xml:space="preserve"> llega a cero. Lanzado por el componente de Vida, el </w:t>
-      </w:r>
-      <w:proofErr w:type="spellStart"/>
-      <w:r>
-        <w:t>ObjetoVivo</w:t>
-      </w:r>
-      <w:proofErr w:type="spellEnd"/>
-      <w:r>
-        <w:t xml:space="preserve"> se encarga de atrapa</w:t>
-      </w:r>
-      <w:r>
-        <w:t>rlo y cuando sucede debe proceder a “auto-destruirse” llamando al método “destruir”.</w:t>
+        <w:t xml:space="preserve"> se encarga de atraparlo y cuando sucede debe proceder a “auto-destruirse” llamando al método “destruir”.</w:t>
       </w:r>
     </w:p>
     <w:p/>
@@ -3344,15 +3185,7 @@
           <w:sz w:val="20"/>
           <w:szCs w:val="20"/>
         </w:rPr>
-        <w:t xml:space="preserve">¿Son correctos los supuestos y </w:t>
-      </w:r>
-      <w:r>
-        <w:rPr>
-          <w:rFonts w:ascii="Verdana" w:eastAsia="Verdana" w:hAnsi="Verdana" w:cs="Verdana"/>
-          <w:sz w:val="20"/>
-          <w:szCs w:val="20"/>
-        </w:rPr>
-        <w:t>extensiones?</w:t>
+        <w:t>¿Son correctos los supuestos y extensiones?</w:t>
       </w:r>
     </w:p>
     <w:p>
@@ -3511,15 +3344,7 @@
           <w:sz w:val="20"/>
           <w:szCs w:val="20"/>
         </w:rPr>
-        <w:t>¿Utiliza polimorfismo en las sit</w:t>
-      </w:r>
-      <w:r>
-        <w:rPr>
-          <w:rFonts w:ascii="Verdana" w:eastAsia="Verdana" w:hAnsi="Verdana" w:cs="Verdana"/>
-          <w:sz w:val="20"/>
-          <w:szCs w:val="20"/>
-        </w:rPr>
-        <w:t>uaciones esperadas?</w:t>
+        <w:t>¿Utiliza polimorfismo en las situaciones esperadas?</w:t>
       </w:r>
     </w:p>
     <w:p>

</xml_diff>